<commit_message>
Fin del documento de Sprint Planning & Review
[PENDIENTE]:
- Código de Santiago en el README
</commit_message>
<xml_diff>
--- a/documents/Planning & Review - Primer Sprint.docx
+++ b/documents/Planning & Review - Primer Sprint.docx
@@ -271,6 +271,13 @@
     <w:p>
       <w:pPr>
         <w:rPr>
+          <w:lang w:val="es-CO"/>
+        </w:rPr>
+      </w:pPr>
+    </w:p>
+    <w:p>
+      <w:pPr>
+        <w:rPr>
           <w:sz w:val="32"/>
           <w:szCs w:val="32"/>
           <w:lang w:val="es-CO"/>
@@ -282,6 +289,7 @@
           <w:szCs w:val="32"/>
           <w:lang w:val="es-CO"/>
         </w:rPr>
+        <w:lastRenderedPageBreak/>
         <w:t xml:space="preserve">Sprint </w:t>
       </w:r>
       <w:proofErr w:type="spellStart"/>
@@ -313,7 +321,6 @@
         <w:rPr>
           <w:lang w:val="es-CO"/>
         </w:rPr>
-        <w:lastRenderedPageBreak/>
         <w:t>Las actividades a desarrollar en el primer sprint (iteración) definidas por el profesor, son las siguientes:</w:t>
       </w:r>
     </w:p>
@@ -394,44 +401,473 @@
         <w:rPr>
           <w:sz w:val="32"/>
           <w:szCs w:val="32"/>
-          <w:lang w:val="es-CO"/>
+          <w:lang w:val="en-US"/>
         </w:rPr>
       </w:pPr>
       <w:r>
         <w:rPr>
           <w:sz w:val="32"/>
           <w:szCs w:val="32"/>
-          <w:lang w:val="es-CO"/>
-        </w:rPr>
-        <w:t xml:space="preserve">Sprint </w:t>
+          <w:lang w:val="en-US"/>
+        </w:rPr>
+        <w:t>Sprint Review – Primer Sprint</w:t>
+      </w:r>
+    </w:p>
+    <w:p>
+      <w:r>
+        <w:t>Siendo todavía simple la presentación de la p</w:t>
+      </w:r>
+      <w:r>
+        <w:t>ágina, se están permitiendo ya el ingreso de usuarios y el registro de nuevos. A continuación las imágenes que muestran lo mencionado anteriormente.</w:t>
+      </w:r>
+    </w:p>
+    <w:p>
+      <w:r>
+        <w:t xml:space="preserve">Ingreso al </w:t>
       </w:r>
       <w:proofErr w:type="spellStart"/>
       <w:r>
-        <w:rPr>
-          <w:sz w:val="32"/>
-          <w:szCs w:val="32"/>
-          <w:lang w:val="es-CO"/>
-        </w:rPr>
-        <w:t>Review</w:t>
+        <w:t>Login</w:t>
       </w:r>
       <w:proofErr w:type="spellEnd"/>
       <w:r>
-        <w:rPr>
-          <w:sz w:val="32"/>
-          <w:szCs w:val="32"/>
-          <w:lang w:val="es-CO"/>
-        </w:rPr>
-        <w:t xml:space="preserve"> – Primer Sprint</w:t>
-      </w:r>
-    </w:p>
-    <w:p>
-      <w:pPr>
-        <w:rPr>
-          <w:lang w:val="es-CO"/>
-        </w:rPr>
-      </w:pPr>
+        <w:t>:</w:t>
+      </w:r>
+    </w:p>
+    <w:p>
+      <w:pPr>
+        <w:rPr>
+          <w:lang w:val="es-CO"/>
+        </w:rPr>
+      </w:pPr>
+      <w:r>
+        <w:rPr>
+          <w:noProof/>
+          <w:lang w:eastAsia="es-ES"/>
+        </w:rPr>
+        <w:drawing>
+          <wp:inline distT="0" distB="0" distL="0" distR="0">
+            <wp:extent cx="5391785" cy="1147445"/>
+            <wp:effectExtent l="0" t="0" r="0" b="0"/>
+            <wp:docPr id="3" name="Imagen 3"/>
+            <wp:cNvGraphicFramePr>
+              <a:graphicFrameLocks xmlns:a="http://schemas.openxmlformats.org/drawingml/2006/main" noChangeAspect="1"/>
+            </wp:cNvGraphicFramePr>
+            <a:graphic xmlns:a="http://schemas.openxmlformats.org/drawingml/2006/main">
+              <a:graphicData uri="http://schemas.openxmlformats.org/drawingml/2006/picture">
+                <pic:pic xmlns:pic="http://schemas.openxmlformats.org/drawingml/2006/picture">
+                  <pic:nvPicPr>
+                    <pic:cNvPr id="0" name="Picture 1"/>
+                    <pic:cNvPicPr>
+                      <a:picLocks noChangeAspect="1" noChangeArrowheads="1"/>
+                    </pic:cNvPicPr>
+                  </pic:nvPicPr>
+                  <pic:blipFill>
+                    <a:blip r:embed="rId7" cstate="print">
+                      <a:extLst>
+                        <a:ext uri="{28A0092B-C50C-407E-A947-70E740481C1C}">
+                          <a14:useLocalDpi xmlns:a14="http://schemas.microsoft.com/office/drawing/2010/main" val="0"/>
+                        </a:ext>
+                      </a:extLst>
+                    </a:blip>
+                    <a:srcRect/>
+                    <a:stretch>
+                      <a:fillRect/>
+                    </a:stretch>
+                  </pic:blipFill>
+                  <pic:spPr bwMode="auto">
+                    <a:xfrm>
+                      <a:off x="0" y="0"/>
+                      <a:ext cx="5391785" cy="1147445"/>
+                    </a:xfrm>
+                    <a:prstGeom prst="rect">
+                      <a:avLst/>
+                    </a:prstGeom>
+                    <a:noFill/>
+                    <a:ln>
+                      <a:noFill/>
+                    </a:ln>
+                  </pic:spPr>
+                </pic:pic>
+              </a:graphicData>
+            </a:graphic>
+          </wp:inline>
+        </w:drawing>
+      </w:r>
+    </w:p>
+    <w:p>
+      <w:pPr>
+        <w:rPr>
+          <w:lang w:val="es-CO"/>
+        </w:rPr>
+      </w:pPr>
+      <w:r>
+        <w:rPr>
+          <w:lang w:val="es-CO"/>
+        </w:rPr>
+        <w:t>Inicio de sesión de usuarios existentes:</w:t>
+      </w:r>
+    </w:p>
+    <w:p>
+      <w:pPr>
+        <w:rPr>
+          <w:lang w:val="es-CO"/>
+        </w:rPr>
+      </w:pPr>
+      <w:r>
+        <w:rPr>
+          <w:noProof/>
+          <w:lang w:eastAsia="es-ES"/>
+        </w:rPr>
+        <w:drawing>
+          <wp:inline distT="0" distB="0" distL="0" distR="0">
+            <wp:extent cx="5400040" cy="2208530"/>
+            <wp:effectExtent l="0" t="0" r="0" b="1270"/>
+            <wp:docPr id="4" name="Imagen 4"/>
+            <wp:cNvGraphicFramePr>
+              <a:graphicFrameLocks xmlns:a="http://schemas.openxmlformats.org/drawingml/2006/main" noChangeAspect="1"/>
+            </wp:cNvGraphicFramePr>
+            <a:graphic xmlns:a="http://schemas.openxmlformats.org/drawingml/2006/main">
+              <a:graphicData uri="http://schemas.openxmlformats.org/drawingml/2006/picture">
+                <pic:pic xmlns:pic="http://schemas.openxmlformats.org/drawingml/2006/picture">
+                  <pic:nvPicPr>
+                    <pic:cNvPr id="0" name="Picture 2"/>
+                    <pic:cNvPicPr>
+                      <a:picLocks noChangeAspect="1" noChangeArrowheads="1"/>
+                    </pic:cNvPicPr>
+                  </pic:nvPicPr>
+                  <pic:blipFill>
+                    <a:blip r:embed="rId8">
+                      <a:extLst>
+                        <a:ext uri="{28A0092B-C50C-407E-A947-70E740481C1C}">
+                          <a14:useLocalDpi xmlns:a14="http://schemas.microsoft.com/office/drawing/2010/main" val="0"/>
+                        </a:ext>
+                      </a:extLst>
+                    </a:blip>
+                    <a:srcRect/>
+                    <a:stretch>
+                      <a:fillRect/>
+                    </a:stretch>
+                  </pic:blipFill>
+                  <pic:spPr bwMode="auto">
+                    <a:xfrm>
+                      <a:off x="0" y="0"/>
+                      <a:ext cx="5400040" cy="2208530"/>
+                    </a:xfrm>
+                    <a:prstGeom prst="rect">
+                      <a:avLst/>
+                    </a:prstGeom>
+                    <a:noFill/>
+                    <a:ln>
+                      <a:noFill/>
+                    </a:ln>
+                  </pic:spPr>
+                </pic:pic>
+              </a:graphicData>
+            </a:graphic>
+          </wp:inline>
+        </w:drawing>
+      </w:r>
+    </w:p>
+    <w:p>
+      <w:pPr>
+        <w:rPr>
+          <w:lang w:val="es-CO"/>
+        </w:rPr>
+      </w:pPr>
+    </w:p>
+    <w:p>
+      <w:pPr>
+        <w:rPr>
+          <w:lang w:val="es-CO"/>
+        </w:rPr>
+      </w:pPr>
+    </w:p>
+    <w:p>
+      <w:pPr>
+        <w:rPr>
+          <w:lang w:val="es-CO"/>
+        </w:rPr>
+      </w:pPr>
+    </w:p>
+    <w:p>
+      <w:pPr>
+        <w:rPr>
+          <w:lang w:val="es-CO"/>
+        </w:rPr>
+      </w:pPr>
+    </w:p>
+    <w:p>
+      <w:pPr>
+        <w:rPr>
+          <w:lang w:val="es-CO"/>
+        </w:rPr>
+      </w:pPr>
+    </w:p>
+    <w:p>
+      <w:pPr>
+        <w:rPr>
+          <w:lang w:val="es-CO"/>
+        </w:rPr>
+      </w:pPr>
+      <w:r>
+        <w:rPr>
+          <w:lang w:val="es-CO"/>
+        </w:rPr>
+        <w:lastRenderedPageBreak/>
+        <w:t>Registro de nuevos usuarios, exigiendo sus correspondientes datos:</w:t>
+      </w:r>
+    </w:p>
+    <w:p>
+      <w:pPr>
+        <w:rPr>
+          <w:lang w:val="es-CO"/>
+        </w:rPr>
+      </w:pPr>
+    </w:p>
+    <w:p>
+      <w:pPr>
+        <w:jc w:val="center"/>
+        <w:rPr>
+          <w:lang w:val="es-CO"/>
+        </w:rPr>
+      </w:pPr>
+      <w:r>
+        <w:rPr>
+          <w:noProof/>
+          <w:lang w:eastAsia="es-ES"/>
+        </w:rPr>
+        <w:drawing>
+          <wp:inline distT="0" distB="0" distL="0" distR="0">
+            <wp:extent cx="3807712" cy="3795623"/>
+            <wp:effectExtent l="0" t="0" r="2540" b="0"/>
+            <wp:docPr id="6" name="Imagen 6"/>
+            <wp:cNvGraphicFramePr>
+              <a:graphicFrameLocks xmlns:a="http://schemas.openxmlformats.org/drawingml/2006/main" noChangeAspect="1"/>
+            </wp:cNvGraphicFramePr>
+            <a:graphic xmlns:a="http://schemas.openxmlformats.org/drawingml/2006/main">
+              <a:graphicData uri="http://schemas.openxmlformats.org/drawingml/2006/picture">
+                <pic:pic xmlns:pic="http://schemas.openxmlformats.org/drawingml/2006/picture">
+                  <pic:nvPicPr>
+                    <pic:cNvPr id="0" name="Picture 3"/>
+                    <pic:cNvPicPr>
+                      <a:picLocks noChangeAspect="1" noChangeArrowheads="1"/>
+                    </pic:cNvPicPr>
+                  </pic:nvPicPr>
+                  <pic:blipFill>
+                    <a:blip r:embed="rId9">
+                      <a:extLst>
+                        <a:ext uri="{28A0092B-C50C-407E-A947-70E740481C1C}">
+                          <a14:useLocalDpi xmlns:a14="http://schemas.microsoft.com/office/drawing/2010/main" val="0"/>
+                        </a:ext>
+                      </a:extLst>
+                    </a:blip>
+                    <a:srcRect/>
+                    <a:stretch>
+                      <a:fillRect/>
+                    </a:stretch>
+                  </pic:blipFill>
+                  <pic:spPr bwMode="auto">
+                    <a:xfrm>
+                      <a:off x="0" y="0"/>
+                      <a:ext cx="3816901" cy="3804782"/>
+                    </a:xfrm>
+                    <a:prstGeom prst="rect">
+                      <a:avLst/>
+                    </a:prstGeom>
+                    <a:noFill/>
+                    <a:ln>
+                      <a:noFill/>
+                    </a:ln>
+                  </pic:spPr>
+                </pic:pic>
+              </a:graphicData>
+            </a:graphic>
+          </wp:inline>
+        </w:drawing>
+      </w:r>
+    </w:p>
+    <w:p>
+      <w:pPr>
+        <w:jc w:val="center"/>
+        <w:rPr>
+          <w:lang w:val="es-CO"/>
+        </w:rPr>
+      </w:pPr>
+    </w:p>
+    <w:p>
+      <w:pPr>
+        <w:rPr>
+          <w:lang w:val="es-CO"/>
+        </w:rPr>
+      </w:pPr>
+      <w:r>
+        <w:rPr>
+          <w:lang w:val="es-CO"/>
+        </w:rPr>
+        <w:t>Demostración de creación de usuarios:</w:t>
+      </w:r>
+    </w:p>
+    <w:p>
+      <w:pPr>
+        <w:rPr>
+          <w:lang w:val="es-CO"/>
+        </w:rPr>
+      </w:pPr>
+    </w:p>
+    <w:p>
+      <w:pPr>
+        <w:jc w:val="center"/>
+        <w:rPr>
+          <w:lang w:val="es-CO"/>
+        </w:rPr>
+      </w:pPr>
+      <w:r>
+        <w:rPr>
+          <w:noProof/>
+          <w:lang w:eastAsia="es-ES"/>
+        </w:rPr>
+        <w:drawing>
+          <wp:inline distT="0" distB="0" distL="0" distR="0">
+            <wp:extent cx="3531148" cy="3433313"/>
+            <wp:effectExtent l="0" t="0" r="0" b="0"/>
+            <wp:docPr id="7" name="Imagen 7"/>
+            <wp:cNvGraphicFramePr>
+              <a:graphicFrameLocks xmlns:a="http://schemas.openxmlformats.org/drawingml/2006/main" noChangeAspect="1"/>
+            </wp:cNvGraphicFramePr>
+            <a:graphic xmlns:a="http://schemas.openxmlformats.org/drawingml/2006/main">
+              <a:graphicData uri="http://schemas.openxmlformats.org/drawingml/2006/picture">
+                <pic:pic xmlns:pic="http://schemas.openxmlformats.org/drawingml/2006/picture">
+                  <pic:nvPicPr>
+                    <pic:cNvPr id="0" name="Picture 4"/>
+                    <pic:cNvPicPr>
+                      <a:picLocks noChangeAspect="1" noChangeArrowheads="1"/>
+                    </pic:cNvPicPr>
+                  </pic:nvPicPr>
+                  <pic:blipFill>
+                    <a:blip r:embed="rId10">
+                      <a:extLst>
+                        <a:ext uri="{28A0092B-C50C-407E-A947-70E740481C1C}">
+                          <a14:useLocalDpi xmlns:a14="http://schemas.microsoft.com/office/drawing/2010/main" val="0"/>
+                        </a:ext>
+                      </a:extLst>
+                    </a:blip>
+                    <a:srcRect/>
+                    <a:stretch>
+                      <a:fillRect/>
+                    </a:stretch>
+                  </pic:blipFill>
+                  <pic:spPr bwMode="auto">
+                    <a:xfrm>
+                      <a:off x="0" y="0"/>
+                      <a:ext cx="3564283" cy="3465530"/>
+                    </a:xfrm>
+                    <a:prstGeom prst="rect">
+                      <a:avLst/>
+                    </a:prstGeom>
+                    <a:noFill/>
+                    <a:ln>
+                      <a:noFill/>
+                    </a:ln>
+                  </pic:spPr>
+                </pic:pic>
+              </a:graphicData>
+            </a:graphic>
+          </wp:inline>
+        </w:drawing>
+      </w:r>
       <w:bookmarkStart w:id="0" w:name="_GoBack"/>
       <w:bookmarkEnd w:id="0"/>
+    </w:p>
+    <w:p>
+      <w:pPr>
+        <w:rPr>
+          <w:lang w:val="es-CO"/>
+        </w:rPr>
+      </w:pPr>
+      <w:r>
+        <w:rPr>
+          <w:lang w:val="es-CO"/>
+        </w:rPr>
+        <w:lastRenderedPageBreak/>
+        <w:t>Demostración de inicio de sesión con opción de cierre de sesión:</w:t>
+      </w:r>
+    </w:p>
+    <w:p>
+      <w:pPr>
+        <w:rPr>
+          <w:lang w:val="es-CO"/>
+        </w:rPr>
+      </w:pPr>
+    </w:p>
+    <w:p>
+      <w:pPr>
+        <w:jc w:val="center"/>
+        <w:rPr>
+          <w:lang w:val="es-CO"/>
+        </w:rPr>
+      </w:pPr>
+      <w:r>
+        <w:rPr>
+          <w:noProof/>
+          <w:lang w:eastAsia="es-ES"/>
+        </w:rPr>
+        <w:drawing>
+          <wp:inline distT="0" distB="0" distL="0" distR="0">
+            <wp:extent cx="2889885" cy="1630680"/>
+            <wp:effectExtent l="0" t="0" r="5715" b="7620"/>
+            <wp:docPr id="8" name="Imagen 8"/>
+            <wp:cNvGraphicFramePr>
+              <a:graphicFrameLocks xmlns:a="http://schemas.openxmlformats.org/drawingml/2006/main" noChangeAspect="1"/>
+            </wp:cNvGraphicFramePr>
+            <a:graphic xmlns:a="http://schemas.openxmlformats.org/drawingml/2006/main">
+              <a:graphicData uri="http://schemas.openxmlformats.org/drawingml/2006/picture">
+                <pic:pic xmlns:pic="http://schemas.openxmlformats.org/drawingml/2006/picture">
+                  <pic:nvPicPr>
+                    <pic:cNvPr id="0" name="Picture 5"/>
+                    <pic:cNvPicPr>
+                      <a:picLocks noChangeAspect="1" noChangeArrowheads="1"/>
+                    </pic:cNvPicPr>
+                  </pic:nvPicPr>
+                  <pic:blipFill>
+                    <a:blip r:embed="rId11">
+                      <a:extLst>
+                        <a:ext uri="{28A0092B-C50C-407E-A947-70E740481C1C}">
+                          <a14:useLocalDpi xmlns:a14="http://schemas.microsoft.com/office/drawing/2010/main" val="0"/>
+                        </a:ext>
+                      </a:extLst>
+                    </a:blip>
+                    <a:srcRect/>
+                    <a:stretch>
+                      <a:fillRect/>
+                    </a:stretch>
+                  </pic:blipFill>
+                  <pic:spPr bwMode="auto">
+                    <a:xfrm>
+                      <a:off x="0" y="0"/>
+                      <a:ext cx="2889885" cy="1630680"/>
+                    </a:xfrm>
+                    <a:prstGeom prst="rect">
+                      <a:avLst/>
+                    </a:prstGeom>
+                    <a:noFill/>
+                    <a:ln>
+                      <a:noFill/>
+                    </a:ln>
+                  </pic:spPr>
+                </pic:pic>
+              </a:graphicData>
+            </a:graphic>
+          </wp:inline>
+        </w:drawing>
+      </w:r>
+    </w:p>
+    <w:p>
+      <w:pPr>
+        <w:rPr>
+          <w:lang w:val="es-CO"/>
+        </w:rPr>
+      </w:pPr>
     </w:p>
     <w:sectPr>
       <w:pgSz w:w="11906" w:h="16838"/>

</xml_diff>